<commit_message>
Added figure and caption to design day
</commit_message>
<xml_diff>
--- a/DesignDayAbstract.docx
+++ b/DesignDayAbstract.docx
@@ -54,14 +54,6 @@
         </w:rPr>
         <w:t>CS 4287-5287</w:t>
       </w:r>
-    </w:p>
-    <w:p>
-      <w:pPr>
-        <w:rPr>
-          <w:rFonts w:ascii="Arial" w:hAnsi="Arial" w:cs="Arial"/>
-          <w:color w:val="FF0000"/>
-        </w:rPr>
-      </w:pPr>
     </w:p>
     <w:p>
       <w:pPr>
@@ -704,173 +696,180 @@
     </w:p>
     <w:p>
       <w:pPr>
-        <w:pStyle w:val="ListParagraph"/>
-        <w:widowControl w:val="0"/>
-        <w:numPr>
-          <w:ilvl w:val="0"/>
-          <w:numId w:val="4"/>
-        </w:numPr>
-        <w:spacing w:after="0" w:line="240" w:lineRule="auto"/>
-        <w:rPr>
-          <w:rFonts w:ascii="Arial" w:hAnsi="Arial" w:cs="Arial"/>
+        <w:rPr>
+          <w:rFonts w:ascii="Arial" w:hAnsi="Arial" w:cs="Arial"/>
+          <w:b/>
           <w:color w:val="FF0000"/>
-        </w:rPr>
-      </w:pPr>
-      <w:r>
-        <w:rPr>
-          <w:rFonts w:ascii="Arial" w:hAnsi="Arial" w:cs="Arial"/>
+          <w:sz w:val="24"/>
+          <w:szCs w:val="24"/>
+        </w:rPr>
+      </w:pPr>
+      <w:r>
+        <w:rPr>
+          <w:rFonts w:ascii="Arial" w:hAnsi="Arial" w:cs="Arial"/>
+          <w:b/>
+          <w:noProof/>
           <w:color w:val="FF0000"/>
-        </w:rPr>
-        <w:t xml:space="preserve">Original illustration (high resolution photo, drawing, schematic, etc., but no clipart) </w:t>
-      </w:r>
-    </w:p>
-    <w:p>
-      <w:pPr>
-        <w:pStyle w:val="ListParagraph"/>
-        <w:widowControl w:val="0"/>
-        <w:numPr>
-          <w:ilvl w:val="0"/>
-          <w:numId w:val="4"/>
-        </w:numPr>
-        <w:snapToGrid w:val="0"/>
-        <w:spacing w:after="0" w:line="240" w:lineRule="auto"/>
-        <w:rPr>
-          <w:rFonts w:ascii="Arial" w:hAnsi="Arial" w:cs="Arial"/>
+          <w:sz w:val="24"/>
+          <w:szCs w:val="24"/>
+        </w:rPr>
+        <w:lastRenderedPageBreak/>
+        <w:drawing>
+          <wp:inline distT="0" distB="0" distL="0" distR="0" wp14:anchorId="5E28D8BE" wp14:editId="3BB9B536">
+            <wp:extent cx="5924550" cy="2962275"/>
+            <wp:effectExtent l="0" t="0" r="0" b="9525"/>
+            <wp:docPr id="1" name="Picture 1"/>
+            <wp:cNvGraphicFramePr>
+              <a:graphicFrameLocks xmlns:a="http://schemas.openxmlformats.org/drawingml/2006/main" noChangeAspect="1"/>
+            </wp:cNvGraphicFramePr>
+            <a:graphic xmlns:a="http://schemas.openxmlformats.org/drawingml/2006/main">
+              <a:graphicData uri="http://schemas.openxmlformats.org/drawingml/2006/picture">
+                <pic:pic xmlns:pic="http://schemas.openxmlformats.org/drawingml/2006/picture">
+                  <pic:nvPicPr>
+                    <pic:cNvPr id="0" name="Picture 1"/>
+                    <pic:cNvPicPr>
+                      <a:picLocks noChangeAspect="1" noChangeArrowheads="1"/>
+                    </pic:cNvPicPr>
+                  </pic:nvPicPr>
+                  <pic:blipFill>
+                    <a:blip r:embed="rId5" cstate="print">
+                      <a:extLst>
+                        <a:ext uri="{28A0092B-C50C-407E-A947-70E740481C1C}">
+                          <a14:useLocalDpi xmlns:a14="http://schemas.microsoft.com/office/drawing/2010/main" val="0"/>
+                        </a:ext>
+                      </a:extLst>
+                    </a:blip>
+                    <a:srcRect/>
+                    <a:stretch>
+                      <a:fillRect/>
+                    </a:stretch>
+                  </pic:blipFill>
+                  <pic:spPr bwMode="auto">
+                    <a:xfrm>
+                      <a:off x="0" y="0"/>
+                      <a:ext cx="5924550" cy="2962275"/>
+                    </a:xfrm>
+                    <a:prstGeom prst="rect">
+                      <a:avLst/>
+                    </a:prstGeom>
+                    <a:noFill/>
+                    <a:ln>
+                      <a:noFill/>
+                    </a:ln>
+                  </pic:spPr>
+                </pic:pic>
+              </a:graphicData>
+            </a:graphic>
+          </wp:inline>
+        </w:drawing>
+      </w:r>
+    </w:p>
+    <w:p>
+      <w:pPr>
+        <w:rPr>
+          <w:rFonts w:ascii="Arial" w:hAnsi="Arial" w:cs="Arial"/>
+          <w:b/>
+          <w:sz w:val="24"/>
+          <w:szCs w:val="24"/>
+        </w:rPr>
+      </w:pPr>
+      <w:r>
+        <w:rPr>
+          <w:rFonts w:ascii="Arial" w:hAnsi="Arial" w:cs="Arial"/>
+          <w:b/>
+          <w:sz w:val="24"/>
+          <w:szCs w:val="24"/>
+        </w:rPr>
+        <w:t>Project Illustration caption</w:t>
+      </w:r>
+      <w:r>
+        <w:rPr>
+          <w:rFonts w:ascii="Arial" w:hAnsi="Arial" w:cs="Arial"/>
+          <w:b/>
+          <w:sz w:val="24"/>
+          <w:szCs w:val="24"/>
+        </w:rPr>
+        <w:t xml:space="preserve"> here</w:t>
+      </w:r>
+      <w:r>
+        <w:rPr>
+          <w:rFonts w:ascii="Arial" w:hAnsi="Arial" w:cs="Arial"/>
+          <w:b/>
+          <w:sz w:val="24"/>
+          <w:szCs w:val="24"/>
+        </w:rPr>
+        <w:t>:</w:t>
+      </w:r>
+    </w:p>
+    <w:p>
+      <w:pPr>
+        <w:rPr>
+          <w:rFonts w:ascii="Arial" w:hAnsi="Arial" w:cs="Arial"/>
+          <w:b/>
           <w:color w:val="FF0000"/>
-        </w:rPr>
-      </w:pPr>
-      <w:r>
-        <w:rPr>
-          <w:rFonts w:ascii="Arial" w:hAnsi="Arial" w:cs="Arial"/>
+          <w:sz w:val="24"/>
+          <w:szCs w:val="24"/>
+        </w:rPr>
+      </w:pPr>
+      <w:r>
+        <w:rPr>
+          <w:rFonts w:ascii="Arial" w:hAnsi="Arial" w:cs="Arial"/>
+          <w:b/>
           <w:color w:val="FF0000"/>
-        </w:rPr>
-        <w:t xml:space="preserve">Make sure that this image is cleared by your advisors or sponsors  </w:t>
-      </w:r>
-    </w:p>
-    <w:p>
-      <w:pPr>
-        <w:pStyle w:val="ListParagraph"/>
-        <w:widowControl w:val="0"/>
-        <w:numPr>
-          <w:ilvl w:val="0"/>
-          <w:numId w:val="4"/>
-        </w:numPr>
-        <w:spacing w:after="0" w:line="240" w:lineRule="auto"/>
-        <w:rPr>
-          <w:rFonts w:ascii="Arial" w:hAnsi="Arial" w:cs="Arial"/>
+          <w:sz w:val="24"/>
+          <w:szCs w:val="24"/>
+        </w:rPr>
+        <w:t>Cloud-based distributed architectural design with example user input and output</w:t>
+      </w:r>
+    </w:p>
+    <w:p>
+      <w:pPr>
+        <w:rPr>
+          <w:rFonts w:ascii="Arial" w:hAnsi="Arial" w:cs="Arial"/>
+          <w:b/>
           <w:color w:val="FF0000"/>
-        </w:rPr>
-      </w:pPr>
-      <w:r>
-        <w:rPr>
-          <w:rFonts w:ascii="Arial" w:hAnsi="Arial" w:cs="Arial"/>
+          <w:sz w:val="24"/>
+          <w:szCs w:val="24"/>
+        </w:rPr>
+      </w:pPr>
+    </w:p>
+    <w:p>
+      <w:pPr>
+        <w:rPr>
+          <w:rFonts w:ascii="Arial" w:hAnsi="Arial" w:cs="Arial"/>
+          <w:b/>
           <w:color w:val="FF0000"/>
-        </w:rPr>
-        <w:t xml:space="preserve">No pictures of your group unless shown working on the design project, which should be the emphasis </w:t>
-      </w:r>
-    </w:p>
-    <w:p>
-      <w:pPr>
-        <w:pStyle w:val="ListParagraph"/>
-        <w:widowControl w:val="0"/>
-        <w:numPr>
-          <w:ilvl w:val="0"/>
-          <w:numId w:val="4"/>
-        </w:numPr>
-        <w:spacing w:after="0" w:line="240" w:lineRule="auto"/>
-        <w:rPr>
-          <w:rFonts w:ascii="Arial" w:hAnsi="Arial" w:cs="Arial"/>
-          <w:color w:val="FF0000"/>
-        </w:rPr>
-      </w:pPr>
-      <w:r>
-        <w:rPr>
-          <w:rFonts w:ascii="Arial" w:hAnsi="Arial" w:cs="Arial"/>
-          <w:color w:val="FF0000"/>
-        </w:rPr>
-        <w:t>Details and text labels easily read</w:t>
-      </w:r>
-      <w:r>
-        <w:rPr>
-          <w:rFonts w:ascii="Arial" w:hAnsi="Arial" w:cs="Arial"/>
-          <w:color w:val="FF0000"/>
-        </w:rPr>
-        <w:t xml:space="preserve"> if printed at 8 cm</w:t>
-      </w:r>
-      <w:r>
-        <w:rPr>
-          <w:rFonts w:ascii="Arial" w:hAnsi="Arial" w:cs="Arial"/>
-          <w:color w:val="FF0000"/>
-        </w:rPr>
-        <w:t xml:space="preserve"> by 4 c</w:t>
-      </w:r>
-      <w:r>
-        <w:rPr>
-          <w:rFonts w:ascii="Arial" w:hAnsi="Arial" w:cs="Arial"/>
-          <w:color w:val="FF0000"/>
-        </w:rPr>
-        <w:t>m</w:t>
-      </w:r>
-    </w:p>
-    <w:p>
-      <w:pPr>
-        <w:pStyle w:val="ListParagraph"/>
-        <w:widowControl w:val="0"/>
-        <w:numPr>
-          <w:ilvl w:val="0"/>
-          <w:numId w:val="4"/>
-        </w:numPr>
-        <w:spacing w:after="0" w:line="240" w:lineRule="auto"/>
-        <w:rPr>
-          <w:rFonts w:ascii="Arial" w:hAnsi="Arial" w:cs="Arial"/>
-          <w:color w:val="FF0000"/>
-        </w:rPr>
-      </w:pPr>
-      <w:r>
-        <w:rPr>
-          <w:rFonts w:ascii="Arial" w:hAnsi="Arial" w:cs="Arial"/>
-          <w:color w:val="FF0000"/>
-        </w:rPr>
-        <w:t>A specific caption that stands alone and explains the illustration without relying on the text</w:t>
-      </w:r>
-    </w:p>
-    <w:p>
-      <w:pPr>
-        <w:rPr>
-          <w:rFonts w:ascii="Arial" w:hAnsi="Arial" w:cs="Arial"/>
-          <w:b/>
-          <w:color w:val="FF0000"/>
-          <w:sz w:val="24"/>
-          <w:szCs w:val="24"/>
-        </w:rPr>
-      </w:pPr>
-    </w:p>
-    <w:p>
-      <w:pPr>
-        <w:rPr>
-          <w:rFonts w:ascii="Arial" w:hAnsi="Arial" w:cs="Arial"/>
-          <w:b/>
-          <w:sz w:val="24"/>
-          <w:szCs w:val="24"/>
-        </w:rPr>
-      </w:pPr>
-      <w:r>
-        <w:rPr>
-          <w:rFonts w:ascii="Arial" w:hAnsi="Arial" w:cs="Arial"/>
-          <w:b/>
-          <w:sz w:val="24"/>
-          <w:szCs w:val="24"/>
-        </w:rPr>
-        <w:t>Project Illustration caption</w:t>
-      </w:r>
-      <w:r>
-        <w:rPr>
-          <w:rFonts w:ascii="Arial" w:hAnsi="Arial" w:cs="Arial"/>
-          <w:b/>
-          <w:sz w:val="24"/>
-          <w:szCs w:val="24"/>
-        </w:rPr>
-        <w:t xml:space="preserve"> here</w:t>
+          <w:sz w:val="24"/>
+          <w:szCs w:val="24"/>
+        </w:rPr>
+      </w:pPr>
+    </w:p>
+    <w:p>
+      <w:pPr>
+        <w:rPr>
+          <w:rFonts w:ascii="Arial" w:hAnsi="Arial" w:cs="Arial"/>
+          <w:b/>
+          <w:sz w:val="24"/>
+          <w:szCs w:val="24"/>
+        </w:rPr>
+      </w:pPr>
+      <w:r>
+        <w:rPr>
+          <w:rFonts w:ascii="Arial" w:hAnsi="Arial" w:cs="Arial"/>
+          <w:b/>
+          <w:sz w:val="24"/>
+          <w:szCs w:val="24"/>
+        </w:rPr>
+        <w:t xml:space="preserve">Text for your project </w:t>
+      </w:r>
+      <w:r>
+        <w:rPr>
+          <w:rFonts w:ascii="Arial" w:hAnsi="Arial" w:cs="Arial"/>
+          <w:b/>
+          <w:sz w:val="24"/>
+          <w:szCs w:val="24"/>
+        </w:rPr>
+        <w:t>Narrative</w:t>
       </w:r>
       <w:r>
         <w:rPr>
@@ -886,86 +885,6 @@
       <w:pPr>
         <w:rPr>
           <w:rFonts w:ascii="Arial" w:hAnsi="Arial" w:cs="Arial"/>
-          <w:b/>
-          <w:color w:val="FF0000"/>
-          <w:sz w:val="24"/>
-          <w:szCs w:val="24"/>
-        </w:rPr>
-      </w:pPr>
-      <w:r>
-        <w:rPr>
-          <w:rFonts w:ascii="Arial" w:hAnsi="Arial" w:cs="Arial"/>
-          <w:b/>
-          <w:color w:val="FF0000"/>
-          <w:sz w:val="24"/>
-          <w:szCs w:val="24"/>
-        </w:rPr>
-        <w:t>______________________________</w:t>
-      </w:r>
-    </w:p>
-    <w:p>
-      <w:pPr>
-        <w:rPr>
-          <w:rFonts w:ascii="Arial" w:hAnsi="Arial" w:cs="Arial"/>
-          <w:b/>
-          <w:color w:val="FF0000"/>
-          <w:sz w:val="24"/>
-          <w:szCs w:val="24"/>
-        </w:rPr>
-      </w:pPr>
-    </w:p>
-    <w:p>
-      <w:pPr>
-        <w:rPr>
-          <w:rFonts w:ascii="Arial" w:hAnsi="Arial" w:cs="Arial"/>
-          <w:b/>
-          <w:color w:val="FF0000"/>
-          <w:sz w:val="24"/>
-          <w:szCs w:val="24"/>
-        </w:rPr>
-      </w:pPr>
-    </w:p>
-    <w:p>
-      <w:pPr>
-        <w:rPr>
-          <w:rFonts w:ascii="Arial" w:hAnsi="Arial" w:cs="Arial"/>
-          <w:b/>
-          <w:sz w:val="24"/>
-          <w:szCs w:val="24"/>
-        </w:rPr>
-      </w:pPr>
-      <w:r>
-        <w:rPr>
-          <w:rFonts w:ascii="Arial" w:hAnsi="Arial" w:cs="Arial"/>
-          <w:b/>
-          <w:sz w:val="24"/>
-          <w:szCs w:val="24"/>
-        </w:rPr>
-        <w:t xml:space="preserve">Text for your project </w:t>
-      </w:r>
-      <w:r>
-        <w:rPr>
-          <w:rFonts w:ascii="Arial" w:hAnsi="Arial" w:cs="Arial"/>
-          <w:b/>
-          <w:sz w:val="24"/>
-          <w:szCs w:val="24"/>
-        </w:rPr>
-        <w:t>Narrative</w:t>
-      </w:r>
-      <w:r>
-        <w:rPr>
-          <w:rFonts w:ascii="Arial" w:hAnsi="Arial" w:cs="Arial"/>
-          <w:b/>
-          <w:sz w:val="24"/>
-          <w:szCs w:val="24"/>
-        </w:rPr>
-        <w:t>:</w:t>
-      </w:r>
-    </w:p>
-    <w:p>
-      <w:pPr>
-        <w:rPr>
-          <w:rFonts w:ascii="Arial" w:hAnsi="Arial" w:cs="Arial"/>
           <w:bCs/>
           <w:sz w:val="24"/>
           <w:szCs w:val="24"/>
@@ -1005,102 +924,7 @@
           <w:sz w:val="24"/>
           <w:szCs w:val="24"/>
         </w:rPr>
-        <w:t>dissuade students from pursuing Computer Science. The team developed a website to make programming entertaining and easily accessible. In a classroom environment, students enter the teacher’s generated class ID, complete an appropriate programming problem, and receive the output from their code executed in the cloud. To promote competitive drive, students are then ranked</w:t>
-      </w:r>
-      <w:r>
-        <w:rPr>
-          <w:rFonts w:ascii="Arial" w:hAnsi="Arial" w:cs="Arial"/>
-          <w:bCs/>
-          <w:sz w:val="24"/>
-          <w:szCs w:val="24"/>
-        </w:rPr>
-        <w:t xml:space="preserve"> </w:t>
-      </w:r>
-      <w:r>
-        <w:rPr>
-          <w:rFonts w:ascii="Arial" w:hAnsi="Arial" w:cs="Arial"/>
-          <w:bCs/>
-          <w:sz w:val="24"/>
-          <w:szCs w:val="24"/>
-        </w:rPr>
-        <w:t xml:space="preserve">by various statistics such as time to first successful execution, average run-time, </w:t>
-      </w:r>
-      <w:proofErr w:type="spellStart"/>
-      <w:r>
-        <w:rPr>
-          <w:rFonts w:ascii="Arial" w:hAnsi="Arial" w:cs="Arial"/>
-          <w:bCs/>
-          <w:sz w:val="24"/>
-          <w:szCs w:val="24"/>
-        </w:rPr>
-        <w:t>least</w:t>
-      </w:r>
-      <w:proofErr w:type="spellEnd"/>
-      <w:r>
-        <w:rPr>
-          <w:rFonts w:ascii="Arial" w:hAnsi="Arial" w:cs="Arial"/>
-          <w:bCs/>
-          <w:sz w:val="24"/>
-          <w:szCs w:val="24"/>
-        </w:rPr>
-        <w:t xml:space="preserve"> lines of code, etc.</w:t>
-      </w:r>
-    </w:p>
-    <w:p>
-      <w:pPr>
-        <w:rPr>
-          <w:rFonts w:ascii="Arial" w:hAnsi="Arial" w:cs="Arial"/>
-          <w:bCs/>
-          <w:sz w:val="24"/>
-          <w:szCs w:val="24"/>
-        </w:rPr>
-      </w:pPr>
-      <w:r>
-        <w:rPr>
-          <w:rFonts w:ascii="Arial" w:hAnsi="Arial" w:cs="Arial"/>
-          <w:bCs/>
-          <w:sz w:val="24"/>
-          <w:szCs w:val="24"/>
-        </w:rPr>
-        <w:tab/>
-      </w:r>
-      <w:r>
-        <w:rPr>
-          <w:rFonts w:ascii="Arial" w:hAnsi="Arial" w:cs="Arial"/>
-          <w:bCs/>
-          <w:sz w:val="24"/>
-          <w:szCs w:val="24"/>
-        </w:rPr>
-        <w:t xml:space="preserve">Compared to similar solutions such as </w:t>
-      </w:r>
-      <w:proofErr w:type="spellStart"/>
-      <w:r>
-        <w:rPr>
-          <w:rFonts w:ascii="Arial" w:hAnsi="Arial" w:cs="Arial"/>
-          <w:bCs/>
-          <w:sz w:val="24"/>
-          <w:szCs w:val="24"/>
-        </w:rPr>
-        <w:t>LeetCode</w:t>
-      </w:r>
-      <w:proofErr w:type="spellEnd"/>
-      <w:r>
-        <w:rPr>
-          <w:rFonts w:ascii="Arial" w:hAnsi="Arial" w:cs="Arial"/>
-          <w:bCs/>
-          <w:sz w:val="24"/>
-          <w:szCs w:val="24"/>
-        </w:rPr>
-        <w:t xml:space="preserve">, </w:t>
-      </w:r>
-      <w:r>
-        <w:rPr>
-          <w:rFonts w:ascii="Arial" w:hAnsi="Arial" w:cs="Arial"/>
-          <w:bCs/>
-          <w:sz w:val="24"/>
-          <w:szCs w:val="24"/>
-        </w:rPr>
-        <w:t>our website emphasizes classroom engagement and group competition. Additionally, compared to a traditional classroom environment, the cloud enables fast, easily joinable sessions without the need for every student to have a laptop and take time to setup a complicated, confusing programming environment. The plan</w:t>
+        <w:t>dissuade students from pursuing Computer Science. The team developed a website to make programming entertaining and easily accessible. In a classroom en</w:t>
       </w:r>
       <w:bookmarkStart w:id="0" w:name="_GoBack"/>
       <w:bookmarkEnd w:id="0"/>
@@ -1111,7 +935,102 @@
           <w:sz w:val="24"/>
           <w:szCs w:val="24"/>
         </w:rPr>
-        <w:t>ned design runs on Amazon Web Services in the cloud using Kubernetes to orchestrate tasks among</w:t>
+        <w:t>vironment, students enter the teacher’s generated class ID, complete an appropriate programming problem, and receive the output from their code executed in the cloud. To promote competitive drive, students are then ranked</w:t>
+      </w:r>
+      <w:r>
+        <w:rPr>
+          <w:rFonts w:ascii="Arial" w:hAnsi="Arial" w:cs="Arial"/>
+          <w:bCs/>
+          <w:sz w:val="24"/>
+          <w:szCs w:val="24"/>
+        </w:rPr>
+        <w:t xml:space="preserve"> </w:t>
+      </w:r>
+      <w:r>
+        <w:rPr>
+          <w:rFonts w:ascii="Arial" w:hAnsi="Arial" w:cs="Arial"/>
+          <w:bCs/>
+          <w:sz w:val="24"/>
+          <w:szCs w:val="24"/>
+        </w:rPr>
+        <w:t xml:space="preserve">by various statistics such as time to first successful execution, average run-time, </w:t>
+      </w:r>
+      <w:proofErr w:type="spellStart"/>
+      <w:r>
+        <w:rPr>
+          <w:rFonts w:ascii="Arial" w:hAnsi="Arial" w:cs="Arial"/>
+          <w:bCs/>
+          <w:sz w:val="24"/>
+          <w:szCs w:val="24"/>
+        </w:rPr>
+        <w:t>least</w:t>
+      </w:r>
+      <w:proofErr w:type="spellEnd"/>
+      <w:r>
+        <w:rPr>
+          <w:rFonts w:ascii="Arial" w:hAnsi="Arial" w:cs="Arial"/>
+          <w:bCs/>
+          <w:sz w:val="24"/>
+          <w:szCs w:val="24"/>
+        </w:rPr>
+        <w:t xml:space="preserve"> lines of code, etc.</w:t>
+      </w:r>
+    </w:p>
+    <w:p>
+      <w:pPr>
+        <w:rPr>
+          <w:rFonts w:ascii="Arial" w:hAnsi="Arial" w:cs="Arial"/>
+          <w:bCs/>
+          <w:sz w:val="24"/>
+          <w:szCs w:val="24"/>
+        </w:rPr>
+      </w:pPr>
+      <w:r>
+        <w:rPr>
+          <w:rFonts w:ascii="Arial" w:hAnsi="Arial" w:cs="Arial"/>
+          <w:bCs/>
+          <w:sz w:val="24"/>
+          <w:szCs w:val="24"/>
+        </w:rPr>
+        <w:tab/>
+      </w:r>
+      <w:r>
+        <w:rPr>
+          <w:rFonts w:ascii="Arial" w:hAnsi="Arial" w:cs="Arial"/>
+          <w:bCs/>
+          <w:sz w:val="24"/>
+          <w:szCs w:val="24"/>
+        </w:rPr>
+        <w:t xml:space="preserve">Compared to similar solutions such as </w:t>
+      </w:r>
+      <w:proofErr w:type="spellStart"/>
+      <w:r>
+        <w:rPr>
+          <w:rFonts w:ascii="Arial" w:hAnsi="Arial" w:cs="Arial"/>
+          <w:bCs/>
+          <w:sz w:val="24"/>
+          <w:szCs w:val="24"/>
+        </w:rPr>
+        <w:t>LeetCode</w:t>
+      </w:r>
+      <w:proofErr w:type="spellEnd"/>
+      <w:r>
+        <w:rPr>
+          <w:rFonts w:ascii="Arial" w:hAnsi="Arial" w:cs="Arial"/>
+          <w:bCs/>
+          <w:sz w:val="24"/>
+          <w:szCs w:val="24"/>
+        </w:rPr>
+        <w:t xml:space="preserve">, </w:t>
+      </w:r>
+      <w:r>
+        <w:rPr>
+          <w:rFonts w:ascii="Arial" w:hAnsi="Arial" w:cs="Arial"/>
+          <w:bCs/>
+          <w:sz w:val="24"/>
+          <w:szCs w:val="24"/>
+        </w:rPr>
+        <w:t>our website emphasizes classroom engagement and group competition. Additionally, compared to a traditional classroom environment, the cloud enables fast, easily joinable sessions without the need for every student to have a laptop and take time to setup a complicated, confusing programming environment. The planned design runs on Amazon Web Services in the cloud using Kubernetes to orchestrate tasks among</w:t>
       </w:r>
       <w:r>
         <w:rPr>
@@ -1847,6 +1766,7 @@
     <w:lsdException w:name="HTML Sample" w:semiHidden="1" w:unhideWhenUsed="1"/>
     <w:lsdException w:name="HTML Typewriter" w:semiHidden="1" w:unhideWhenUsed="1"/>
     <w:lsdException w:name="HTML Variable" w:semiHidden="1" w:unhideWhenUsed="1"/>
+    <w:lsdException w:name="Normal Table" w:semiHidden="1" w:unhideWhenUsed="1"/>
     <w:lsdException w:name="annotation subject" w:semiHidden="1" w:unhideWhenUsed="1"/>
     <w:lsdException w:name="No List" w:semiHidden="1" w:unhideWhenUsed="1"/>
     <w:lsdException w:name="Outline List 1" w:semiHidden="1" w:unhideWhenUsed="1"/>
@@ -1893,8 +1813,10 @@
     <w:lsdException w:name="Table Subtle 2" w:semiHidden="1" w:unhideWhenUsed="1"/>
     <w:lsdException w:name="Table Web 1" w:semiHidden="1" w:unhideWhenUsed="1"/>
     <w:lsdException w:name="Table Web 2" w:semiHidden="1" w:unhideWhenUsed="1"/>
+    <w:lsdException w:name="Table Web 3" w:semiHidden="1" w:unhideWhenUsed="1"/>
     <w:lsdException w:name="Balloon Text" w:semiHidden="1" w:unhideWhenUsed="1"/>
     <w:lsdException w:name="Table Grid" w:uiPriority="39"/>
+    <w:lsdException w:name="Table Theme" w:semiHidden="1" w:unhideWhenUsed="1"/>
     <w:lsdException w:name="Placeholder Text" w:semiHidden="1"/>
     <w:lsdException w:name="No Spacing" w:uiPriority="1" w:qFormat="1"/>
     <w:lsdException w:name="Light Shading" w:uiPriority="60"/>

</xml_diff>